<commit_message>
Added stepper control byte codes. Diary updates.
</commit_message>
<xml_diff>
--- a/design/The Control/Byte Package Code Reference List.docx
+++ b/design/The Control/Byte Package Code Reference List.docx
@@ -357,6 +357,34 @@
           </w:p>
         </w:tc>
       </w:tr>
+      <w:tr>
+        <w:tc>
+          <w:tcPr>
+            <w:tcW w:w="4788" w:type="dxa"/>
+          </w:tcPr>
+          <w:p>
+            <w:pPr>
+              <w:pStyle w:val="NoSpacing"/>
+            </w:pPr>
+            <w:r>
+              <w:t>30</w:t>
+            </w:r>
+          </w:p>
+        </w:tc>
+        <w:tc>
+          <w:tcPr>
+            <w:tcW w:w="4788" w:type="dxa"/>
+          </w:tcPr>
+          <w:p>
+            <w:pPr>
+              <w:pStyle w:val="NoSpacing"/>
+            </w:pPr>
+            <w:r>
+              <w:t>Set Stepper 1 Command</w:t>
+            </w:r>
+          </w:p>
+        </w:tc>
+      </w:tr>
     </w:tbl>
     <w:p>
       <w:pPr>
@@ -584,6 +612,34 @@
           </w:p>
         </w:tc>
       </w:tr>
+      <w:tr>
+        <w:tc>
+          <w:tcPr>
+            <w:tcW w:w="4788" w:type="dxa"/>
+          </w:tcPr>
+          <w:p>
+            <w:pPr>
+              <w:pStyle w:val="NoSpacing"/>
+            </w:pPr>
+            <w:r>
+              <w:t>Set Stepper X Command</w:t>
+            </w:r>
+          </w:p>
+        </w:tc>
+        <w:tc>
+          <w:tcPr>
+            <w:tcW w:w="4788" w:type="dxa"/>
+          </w:tcPr>
+          <w:p>
+            <w:pPr>
+              <w:pStyle w:val="NoSpacing"/>
+            </w:pPr>
+            <w:r>
+              <w:t>Speed (rpm)</w:t>
+            </w:r>
+          </w:p>
+        </w:tc>
+      </w:tr>
     </w:tbl>
     <w:p>
       <w:pPr>
@@ -813,6 +869,34 @@
             </w:pPr>
             <w:r>
               <w:t>1 for OUTPUT, 2 for INPUT and 3 for INPUT_PULLUP</w:t>
+            </w:r>
+          </w:p>
+        </w:tc>
+      </w:tr>
+      <w:tr>
+        <w:tc>
+          <w:tcPr>
+            <w:tcW w:w="4788" w:type="dxa"/>
+          </w:tcPr>
+          <w:p>
+            <w:pPr>
+              <w:pStyle w:val="NoSpacing"/>
+            </w:pPr>
+            <w:r>
+              <w:t>Set Stepper X Command</w:t>
+            </w:r>
+          </w:p>
+        </w:tc>
+        <w:tc>
+          <w:tcPr>
+            <w:tcW w:w="4788" w:type="dxa"/>
+          </w:tcPr>
+          <w:p>
+            <w:pPr>
+              <w:pStyle w:val="NoSpacing"/>
+            </w:pPr>
+            <w:r>
+              <w:t>Steps</w:t>
             </w:r>
           </w:p>
         </w:tc>

</xml_diff>